<commit_message>
added space just to see if Tortoise git will detect it
</commit_message>
<xml_diff>
--- a/Documents/Analysis of TAD/To Do.docx
+++ b/Documents/Analysis of TAD/To Do.docx
@@ -160,154 +160,157 @@
           <w:numId w:val="1"/>
         </w:numPr>
       </w:pPr>
+      <w:r>
+        <w:rPr>
+          <w:color w:val="5B9BD5" w:themeColor="accent1"/>
+        </w:rPr>
+        <w:t xml:space="preserve">[graphics] </w:t>
+      </w:r>
+      <w:r>
+        <w:t>Add normal (linear) scale to figures</w:t>
+      </w:r>
+    </w:p>
+    <w:p>
+      <w:pPr>
+        <w:pStyle w:val="ListParagraph"/>
+        <w:numPr>
+          <w:ilvl w:val="0"/>
+          <w:numId w:val="1"/>
+        </w:numPr>
+      </w:pPr>
+      <w:r>
+        <w:rPr>
+          <w:color w:val="5B9BD5" w:themeColor="accent1"/>
+        </w:rPr>
+        <w:t>[graphics]</w:t>
+      </w:r>
+      <w:r>
+        <w:t xml:space="preserve"> </w:t>
+      </w:r>
+      <w:r>
+        <w:t>In figure 21 in the summary of findings write (beta)</w:t>
+      </w:r>
+    </w:p>
+    <w:p>
+      <w:pPr>
+        <w:pStyle w:val="ListParagraph"/>
+        <w:numPr>
+          <w:ilvl w:val="0"/>
+          <w:numId w:val="1"/>
+        </w:numPr>
+      </w:pPr>
+      <w:r>
+        <w:rPr>
+          <w:color w:val="5B9BD5" w:themeColor="accent1"/>
+        </w:rPr>
+        <w:t xml:space="preserve">[graphics] </w:t>
+      </w:r>
+      <w:r>
+        <w:t xml:space="preserve">Put figure with one TAD and one with one </w:t>
+      </w:r>
+      <w:proofErr w:type="spellStart"/>
+      <w:r>
+        <w:t>TAD+tail</w:t>
+      </w:r>
+      <w:proofErr w:type="spellEnd"/>
+      <w:r>
+        <w:t xml:space="preserve">, and two TADs, in parallel </w:t>
+      </w:r>
+    </w:p>
+    <w:p>
+      <w:pPr>
+        <w:pStyle w:val="ListParagraph"/>
+        <w:numPr>
+          <w:ilvl w:val="0"/>
+          <w:numId w:val="1"/>
+        </w:numPr>
+      </w:pPr>
+      <w:r>
+        <w:rPr>
+          <w:color w:val="5B9BD5" w:themeColor="accent1"/>
+        </w:rPr>
+        <w:t>[graphics]</w:t>
+      </w:r>
+      <w:r>
+        <w:t>Group figures belonging to the same experiment (in subfigures)</w:t>
+      </w:r>
+    </w:p>
+    <w:p>
+      <w:pPr>
+        <w:pStyle w:val="ListParagraph"/>
+        <w:numPr>
+          <w:ilvl w:val="0"/>
+          <w:numId w:val="1"/>
+        </w:numPr>
+      </w:pPr>
+      <w:r>
+        <w:rPr>
+          <w:color w:val="5B9BD5" w:themeColor="accent1"/>
+        </w:rPr>
+        <w:t xml:space="preserve">[graphics] </w:t>
+      </w:r>
+      <w:r>
+        <w:t xml:space="preserve">Add snapshots of interesting simulations </w:t>
+      </w:r>
+    </w:p>
+    <w:p>
+      <w:pPr>
+        <w:pStyle w:val="ListParagraph"/>
+        <w:numPr>
+          <w:ilvl w:val="0"/>
+          <w:numId w:val="1"/>
+        </w:numPr>
+      </w:pPr>
+      <w:r>
+        <w:rPr>
+          <w:color w:val="5B9BD5" w:themeColor="accent1"/>
+        </w:rPr>
+        <w:t xml:space="preserve">[graphics] </w:t>
+      </w:r>
+      <w:r>
+        <w:t>Make a cartoon of the looped polymer with internal connectors inside the loop</w:t>
+      </w:r>
+    </w:p>
+    <w:p>
+      <w:pPr>
+        <w:pStyle w:val="ListParagraph"/>
+        <w:numPr>
+          <w:ilvl w:val="0"/>
+          <w:numId w:val="1"/>
+        </w:numPr>
+      </w:pPr>
+      <w:r>
+        <w:rPr>
+          <w:color w:val="ED7D31" w:themeColor="accent2"/>
+        </w:rPr>
+        <w:t xml:space="preserve">[document] </w:t>
+      </w:r>
+      <w:r>
+        <w:t>Summarize the Rouse model I’ve done</w:t>
+      </w:r>
+    </w:p>
+    <w:p>
+      <w:pPr>
+        <w:pStyle w:val="ListParagraph"/>
+        <w:numPr>
+          <w:ilvl w:val="0"/>
+          <w:numId w:val="1"/>
+        </w:numPr>
+      </w:pPr>
+      <w:r>
+        <w:rPr>
+          <w:color w:val="ED7D31" w:themeColor="accent2"/>
+        </w:rPr>
+        <w:t xml:space="preserve">[document] </w:t>
+      </w:r>
+      <w:r>
+        <w:t>Summarize and produce1-2 figures of the simulation framework</w:t>
+      </w:r>
+      <w:r>
+        <w:t xml:space="preserve"> </w:t>
+      </w:r>
       <w:bookmarkStart w:id="0" w:name="_GoBack"/>
-      <w:r>
-        <w:rPr>
-          <w:color w:val="5B9BD5" w:themeColor="accent1"/>
-        </w:rPr>
-        <w:t xml:space="preserve">[graphics] </w:t>
-      </w:r>
-      <w:r>
-        <w:t>Add normal (linear) scale to figures</w:t>
-      </w:r>
-    </w:p>
-    <w:bookmarkEnd w:id="0"/>
-    <w:p>
-      <w:pPr>
-        <w:pStyle w:val="ListParagraph"/>
-        <w:numPr>
-          <w:ilvl w:val="0"/>
-          <w:numId w:val="1"/>
-        </w:numPr>
-      </w:pPr>
-      <w:r>
-        <w:rPr>
-          <w:color w:val="5B9BD5" w:themeColor="accent1"/>
-        </w:rPr>
-        <w:t>[graphics]</w:t>
-      </w:r>
-      <w:r>
-        <w:t xml:space="preserve"> </w:t>
-      </w:r>
-      <w:r>
-        <w:t>In figure 21 in the summary of findings write (beta)</w:t>
-      </w:r>
-    </w:p>
-    <w:p>
-      <w:pPr>
-        <w:pStyle w:val="ListParagraph"/>
-        <w:numPr>
-          <w:ilvl w:val="0"/>
-          <w:numId w:val="1"/>
-        </w:numPr>
-      </w:pPr>
-      <w:r>
-        <w:rPr>
-          <w:color w:val="5B9BD5" w:themeColor="accent1"/>
-        </w:rPr>
-        <w:t xml:space="preserve">[graphics] </w:t>
-      </w:r>
-      <w:r>
-        <w:t xml:space="preserve">Put figure with one TAD and one with one </w:t>
-      </w:r>
-      <w:proofErr w:type="spellStart"/>
-      <w:r>
-        <w:t>TAD+tail</w:t>
-      </w:r>
-      <w:proofErr w:type="spellEnd"/>
-      <w:r>
-        <w:t xml:space="preserve">, and two TADs, in parallel </w:t>
-      </w:r>
-    </w:p>
-    <w:p>
-      <w:pPr>
-        <w:pStyle w:val="ListParagraph"/>
-        <w:numPr>
-          <w:ilvl w:val="0"/>
-          <w:numId w:val="1"/>
-        </w:numPr>
-      </w:pPr>
-      <w:r>
-        <w:rPr>
-          <w:color w:val="5B9BD5" w:themeColor="accent1"/>
-        </w:rPr>
-        <w:t>[graphics]</w:t>
-      </w:r>
-      <w:r>
-        <w:t>Group figures belonging to the same experiment (in subfigures)</w:t>
-      </w:r>
-    </w:p>
-    <w:p>
-      <w:pPr>
-        <w:pStyle w:val="ListParagraph"/>
-        <w:numPr>
-          <w:ilvl w:val="0"/>
-          <w:numId w:val="1"/>
-        </w:numPr>
-      </w:pPr>
-      <w:r>
-        <w:rPr>
-          <w:color w:val="5B9BD5" w:themeColor="accent1"/>
-        </w:rPr>
-        <w:t xml:space="preserve">[graphics] </w:t>
-      </w:r>
-      <w:r>
-        <w:t xml:space="preserve">Add snapshots of interesting simulations </w:t>
-      </w:r>
-    </w:p>
-    <w:p>
-      <w:pPr>
-        <w:pStyle w:val="ListParagraph"/>
-        <w:numPr>
-          <w:ilvl w:val="0"/>
-          <w:numId w:val="1"/>
-        </w:numPr>
-      </w:pPr>
-      <w:r>
-        <w:rPr>
-          <w:color w:val="5B9BD5" w:themeColor="accent1"/>
-        </w:rPr>
-        <w:t xml:space="preserve">[graphics] </w:t>
-      </w:r>
-      <w:r>
-        <w:t>Make a cartoon of the looped polymer with internal connectors inside the loop</w:t>
-      </w:r>
-    </w:p>
-    <w:p>
-      <w:pPr>
-        <w:pStyle w:val="ListParagraph"/>
-        <w:numPr>
-          <w:ilvl w:val="0"/>
-          <w:numId w:val="1"/>
-        </w:numPr>
-      </w:pPr>
-      <w:r>
-        <w:rPr>
-          <w:color w:val="ED7D31" w:themeColor="accent2"/>
-        </w:rPr>
-        <w:t xml:space="preserve">[document] </w:t>
-      </w:r>
-      <w:r>
-        <w:t>Summarize the Rouse model I’ve done</w:t>
-      </w:r>
-    </w:p>
-    <w:p>
-      <w:pPr>
-        <w:pStyle w:val="ListParagraph"/>
-        <w:numPr>
-          <w:ilvl w:val="0"/>
-          <w:numId w:val="1"/>
-        </w:numPr>
-      </w:pPr>
-      <w:r>
-        <w:rPr>
-          <w:color w:val="ED7D31" w:themeColor="accent2"/>
-        </w:rPr>
-        <w:t xml:space="preserve">[document] </w:t>
-      </w:r>
-      <w:r>
-        <w:t>Summarize and produce1-2 figures of the simulation framework</w:t>
-      </w:r>
+      <w:bookmarkEnd w:id="0"/>
     </w:p>
     <w:p>
       <w:pPr>

</xml_diff>